<commit_message>
This is the first Version and can do some basic function
Signed-off-by: CloverFisher <yuysyu@gmail.com>
</commit_message>
<xml_diff>
--- a/plan.docx
+++ b/plan.docx
@@ -3,11 +3,6 @@
 <w:document xmlns:wpc="http://schemas.microsoft.com/office/word/2010/wordprocessingCanvas" xmlns:mc="http://schemas.openxmlformats.org/markup-compatibility/2006" xmlns:o="urn:schemas-microsoft-com:office:office" xmlns:r="http://schemas.openxmlformats.org/officeDocument/2006/relationships" xmlns:m="http://schemas.openxmlformats.org/officeDocument/2006/math" xmlns:v="urn:schemas-microsoft-com:vml" xmlns:wp14="http://schemas.microsoft.com/office/word/2010/wordprocessingDrawing" xmlns:wp="http://schemas.openxmlformats.org/drawingml/2006/wordprocessingDrawing" xmlns:w10="urn:schemas-microsoft-com:office:word" xmlns:w="http://schemas.openxmlformats.org/wordprocessingml/2006/main" xmlns:w14="http://schemas.microsoft.com/office/word/2010/wordml" xmlns:wpg="http://schemas.microsoft.com/office/word/2010/wordprocessingGroup" xmlns:wpi="http://schemas.microsoft.com/office/word/2010/wordprocessingInk" xmlns:wne="http://schemas.microsoft.com/office/word/2006/wordml" xmlns:wps="http://schemas.microsoft.com/office/word/2010/wordprocessingShape" mc:Ignorable="w14 wp14">
   <w:body>
     <w:p>
-      <w:pPr>
-        <w:rPr>
-          <w:rFonts w:hint="eastAsia"/>
-        </w:rPr>
-      </w:pPr>
       <w:r>
         <w:rPr>
           <w:rFonts w:hint="eastAsia"/>
@@ -15,20 +10,8 @@
         <w:t>Project Plan</w:t>
       </w:r>
     </w:p>
-    <w:p>
-      <w:pPr>
-        <w:rPr>
-          <w:rFonts w:hint="eastAsia"/>
-        </w:rPr>
-      </w:pPr>
-    </w:p>
-    <w:p>
-      <w:pPr>
-        <w:rPr>
-          <w:rFonts w:hint="eastAsia"/>
-        </w:rPr>
-      </w:pPr>
-      <w:proofErr w:type="gramStart"/>
+    <w:p/>
+    <w:p>
       <w:r>
         <w:rPr>
           <w:rFonts w:hint="eastAsia"/>
@@ -44,14 +27,8 @@
         </w:rPr>
         <w:t>.</w:t>
       </w:r>
-      <w:proofErr w:type="gramEnd"/>
-    </w:p>
-    <w:p>
-      <w:pPr>
-        <w:rPr>
-          <w:rFonts w:hint="eastAsia"/>
-        </w:rPr>
-      </w:pPr>
+    </w:p>
+    <w:p>
       <w:r>
         <w:t>W</w:t>
       </w:r>
@@ -63,11 +40,6 @@
       </w:r>
     </w:p>
     <w:p>
-      <w:pPr>
-        <w:rPr>
-          <w:rFonts w:hint="eastAsia"/>
-        </w:rPr>
-      </w:pPr>
       <w:r>
         <w:t>V</w:t>
       </w:r>
@@ -79,53 +51,27 @@
       </w:r>
     </w:p>
     <w:p>
-      <w:pPr>
-        <w:rPr>
-          <w:rFonts w:hint="eastAsia"/>
-        </w:rPr>
-      </w:pPr>
-      <w:r>
-        <w:rPr>
-          <w:rFonts w:hint="eastAsia"/>
-        </w:rPr>
-        <w:t xml:space="preserve">Version control </w:t>
-      </w:r>
-      <w:proofErr w:type="gramStart"/>
-      <w:r>
-        <w:rPr>
-          <w:rFonts w:hint="eastAsia"/>
-        </w:rPr>
-        <w:t xml:space="preserve">system  </w:t>
+      <w:r>
+        <w:rPr>
+          <w:rFonts w:hint="eastAsia"/>
+        </w:rPr>
+        <w:t xml:space="preserve">Version control system  </w:t>
       </w:r>
       <w:r>
         <w:t>“</w:t>
       </w:r>
-      <w:proofErr w:type="spellStart"/>
-      <w:proofErr w:type="gramEnd"/>
       <w:r>
         <w:rPr>
           <w:rFonts w:hint="eastAsia"/>
         </w:rPr>
         <w:t>Git</w:t>
       </w:r>
-      <w:proofErr w:type="spellEnd"/>
       <w:r>
         <w:t>”</w:t>
       </w:r>
     </w:p>
-    <w:p>
-      <w:pPr>
-        <w:rPr>
-          <w:rFonts w:hint="eastAsia"/>
-        </w:rPr>
-      </w:pPr>
-    </w:p>
-    <w:p>
-      <w:pPr>
-        <w:rPr>
-          <w:rFonts w:hint="eastAsia"/>
-        </w:rPr>
-      </w:pPr>
+    <w:p/>
+    <w:p>
       <w:r>
         <w:t>R</w:t>
       </w:r>
@@ -136,19 +82,8 @@
         <w:t>equirement</w:t>
       </w:r>
     </w:p>
-    <w:p>
-      <w:pPr>
-        <w:rPr>
-          <w:rFonts w:hint="eastAsia"/>
-        </w:rPr>
-      </w:pPr>
-    </w:p>
-    <w:p>
-      <w:pPr>
-        <w:rPr>
-          <w:rFonts w:hint="eastAsia"/>
-        </w:rPr>
-      </w:pPr>
+    <w:p/>
+    <w:p>
       <w:r>
         <w:t>C</w:t>
       </w:r>
@@ -166,11 +101,6 @@
       </w:r>
     </w:p>
     <w:p>
-      <w:pPr>
-        <w:rPr>
-          <w:rFonts w:hint="eastAsia"/>
-        </w:rPr>
-      </w:pPr>
       <w:r>
         <w:t xml:space="preserve">Appear </w:t>
       </w:r>
@@ -182,11 +112,6 @@
       </w:r>
     </w:p>
     <w:p>
-      <w:pPr>
-        <w:rPr>
-          <w:rFonts w:hint="eastAsia"/>
-        </w:rPr>
-      </w:pPr>
       <w:r>
         <w:t>C</w:t>
       </w:r>
@@ -198,11 +123,6 @@
       </w:r>
     </w:p>
     <w:p>
-      <w:pPr>
-        <w:rPr>
-          <w:rFonts w:hint="eastAsia"/>
-        </w:rPr>
-      </w:pPr>
       <w:r>
         <w:t>E</w:t>
       </w:r>
@@ -214,11 +134,6 @@
       </w:r>
     </w:p>
     <w:p>
-      <w:pPr>
-        <w:rPr>
-          <w:rFonts w:hint="eastAsia"/>
-        </w:rPr>
-      </w:pPr>
       <w:r>
         <w:t>S</w:t>
       </w:r>
@@ -230,11 +145,6 @@
       </w:r>
     </w:p>
     <w:p>
-      <w:pPr>
-        <w:rPr>
-          <w:rFonts w:hint="eastAsia"/>
-        </w:rPr>
-      </w:pPr>
       <w:r>
         <w:t>C</w:t>
       </w:r>
@@ -246,11 +156,6 @@
       </w:r>
     </w:p>
     <w:p>
-      <w:pPr>
-        <w:rPr>
-          <w:rFonts w:hint="eastAsia"/>
-        </w:rPr>
-      </w:pPr>
       <w:r>
         <w:t>C</w:t>
       </w:r>
@@ -262,11 +167,6 @@
       </w:r>
     </w:p>
     <w:p>
-      <w:pPr>
-        <w:rPr>
-          <w:rFonts w:hint="eastAsia"/>
-        </w:rPr>
-      </w:pPr>
       <w:r>
         <w:rPr>
           <w:rFonts w:hint="eastAsia"/>
@@ -275,11 +175,6 @@
       </w:r>
     </w:p>
     <w:p>
-      <w:pPr>
-        <w:rPr>
-          <w:rFonts w:hint="eastAsia"/>
-        </w:rPr>
-      </w:pPr>
       <w:r>
         <w:rPr>
           <w:rFonts w:hint="eastAsia"/>
@@ -314,11 +209,270 @@
             <v:path o:extrusionok="f" gradientshapeok="t" o:connecttype="rect"/>
             <o:lock v:ext="edit" aspectratio="t"/>
           </v:shapetype>
-          <v:shape id="_x0000_i1028" type="#_x0000_t75" style="width:117pt;height:66.75pt" o:ole="">
+          <v:shape id="_x0000_i1025" type="#_x0000_t75" style="width:117pt;height:66.75pt" o:ole="">
             <v:imagedata r:id="rId5" o:title=""/>
           </v:shape>
-          <o:OLEObject Type="Embed" ProgID="Visio.Drawing.11" ShapeID="_x0000_i1028" DrawAspect="Content" ObjectID="_1415483033" r:id="rId6"/>
+          <o:OLEObject Type="Embed" ProgID="Visio.Drawing.11" ShapeID="_x0000_i1025" DrawAspect="Content" ObjectID="_1416031323" r:id="rId6"/>
         </w:object>
+      </w:r>
+      <w:r>
+        <w:object w:dxaOrig="2741" w:dyaOrig="3284">
+          <v:shape id="_x0000_i1026" type="#_x0000_t75" style="width:137.25pt;height:164.25pt" o:ole="">
+            <v:imagedata r:id="rId7" o:title=""/>
+          </v:shape>
+          <o:OLEObject Type="Embed" ProgID="Visio.Drawing.11" ShapeID="_x0000_i1026" DrawAspect="Content" ObjectID="_1416031324" r:id="rId8"/>
+        </w:object>
+      </w:r>
+      <w:r>
+        <w:object w:dxaOrig="2420" w:dyaOrig="1147">
+          <v:shape id="_x0000_i1027" type="#_x0000_t75" style="width:120.75pt;height:57pt" o:ole="">
+            <v:imagedata r:id="rId9" o:title=""/>
+          </v:shape>
+          <o:OLEObject Type="Embed" ProgID="Visio.Drawing.11" ShapeID="_x0000_i1027" DrawAspect="Content" ObjectID="_1416031325" r:id="rId10"/>
+        </w:object>
+      </w:r>
+      <w:r>
+        <w:object w:dxaOrig="2900" w:dyaOrig="1772">
+          <v:shape id="_x0000_i1028" type="#_x0000_t75" style="width:144.75pt;height:88.5pt" o:ole="">
+            <v:imagedata r:id="rId11" o:title=""/>
+          </v:shape>
+          <o:OLEObject Type="Embed" ProgID="Visio.Drawing.11" ShapeID="_x0000_i1028" DrawAspect="Content" ObjectID="_1416031326" r:id="rId12"/>
+        </w:object>
+      </w:r>
+      <w:r>
+        <w:object w:dxaOrig="8216" w:dyaOrig="8323">
+          <v:shape id="_x0000_i1029" type="#_x0000_t75" style="width:411pt;height:416.25pt" o:ole="">
+            <v:imagedata r:id="rId13" o:title=""/>
+          </v:shape>
+          <o:OLEObject Type="Embed" ProgID="Visio.Drawing.11" ShapeID="_x0000_i1029" DrawAspect="Content" ObjectID="_1416031327" r:id="rId14"/>
+        </w:object>
+      </w:r>
+    </w:p>
+    <w:p>
+      <w:pPr>
+        <w:rPr>
+          <w:rFonts w:hint="eastAsia"/>
+        </w:rPr>
+      </w:pPr>
+    </w:p>
+    <w:p>
+      <w:pPr>
+        <w:rPr>
+          <w:rFonts w:hint="eastAsia"/>
+        </w:rPr>
+      </w:pPr>
+      <w:r>
+        <w:rPr>
+          <w:rFonts w:hint="eastAsia"/>
+        </w:rPr>
+        <w:t>Prefactor</w:t>
+      </w:r>
+      <w:r>
+        <w:rPr>
+          <w:rFonts w:hint="eastAsia"/>
+          <w:noProof/>
+        </w:rPr>
+        <w:drawing>
+          <wp:inline distT="0" distB="0" distL="0" distR="0">
+            <wp:extent cx="4953000" cy="1685925"/>
+            <wp:effectExtent l="0" t="0" r="0" b="9525"/>
+            <wp:docPr id="1" name="Picture 1" descr="C:\Users\诗尧\Desktop\QQ截图20121203085755.png"/>
+            <wp:cNvGraphicFramePr>
+              <a:graphicFrameLocks xmlns:a="http://schemas.openxmlformats.org/drawingml/2006/main" noChangeAspect="1"/>
+            </wp:cNvGraphicFramePr>
+            <a:graphic xmlns:a="http://schemas.openxmlformats.org/drawingml/2006/main">
+              <a:graphicData uri="http://schemas.openxmlformats.org/drawingml/2006/picture">
+                <pic:pic xmlns:pic="http://schemas.openxmlformats.org/drawingml/2006/picture">
+                  <pic:nvPicPr>
+                    <pic:cNvPr id="0" name="Picture 11" descr="C:\Users\诗尧\Desktop\QQ截图20121203085755.png"/>
+                    <pic:cNvPicPr>
+                      <a:picLocks noChangeAspect="1" noChangeArrowheads="1"/>
+                    </pic:cNvPicPr>
+                  </pic:nvPicPr>
+                  <pic:blipFill>
+                    <a:blip r:embed="rId15">
+                      <a:extLst>
+                        <a:ext uri="{28A0092B-C50C-407E-A947-70E740481C1C}">
+                          <a14:useLocalDpi xmlns:a14="http://schemas.microsoft.com/office/drawing/2010/main" val="0"/>
+                        </a:ext>
+                      </a:extLst>
+                    </a:blip>
+                    <a:srcRect/>
+                    <a:stretch>
+                      <a:fillRect/>
+                    </a:stretch>
+                  </pic:blipFill>
+                  <pic:spPr bwMode="auto">
+                    <a:xfrm>
+                      <a:off x="0" y="0"/>
+                      <a:ext cx="4953000" cy="1685925"/>
+                    </a:xfrm>
+                    <a:prstGeom prst="rect">
+                      <a:avLst/>
+                    </a:prstGeom>
+                    <a:noFill/>
+                    <a:ln>
+                      <a:noFill/>
+                    </a:ln>
+                  </pic:spPr>
+                </pic:pic>
+              </a:graphicData>
+            </a:graphic>
+          </wp:inline>
+        </w:drawing>
+      </w:r>
+      <w:r>
+        <w:rPr>
+          <w:rFonts w:hint="eastAsia"/>
+          <w:noProof/>
+        </w:rPr>
+        <w:lastRenderedPageBreak/>
+        <w:drawing>
+          <wp:inline distT="0" distB="0" distL="0" distR="0">
+            <wp:extent cx="4953000" cy="1685925"/>
+            <wp:effectExtent l="0" t="0" r="0" b="9525"/>
+            <wp:docPr id="2" name="Picture 2" descr="C:\Users\诗尧\Desktop\QQ截图20121203085755.png"/>
+            <wp:cNvGraphicFramePr>
+              <a:graphicFrameLocks xmlns:a="http://schemas.openxmlformats.org/drawingml/2006/main" noChangeAspect="1"/>
+            </wp:cNvGraphicFramePr>
+            <a:graphic xmlns:a="http://schemas.openxmlformats.org/drawingml/2006/main">
+              <a:graphicData uri="http://schemas.openxmlformats.org/drawingml/2006/picture">
+                <pic:pic xmlns:pic="http://schemas.openxmlformats.org/drawingml/2006/picture">
+                  <pic:nvPicPr>
+                    <pic:cNvPr id="0" name="Picture 12" descr="C:\Users\诗尧\Desktop\QQ截图20121203085755.png"/>
+                    <pic:cNvPicPr>
+                      <a:picLocks noChangeAspect="1" noChangeArrowheads="1"/>
+                    </pic:cNvPicPr>
+                  </pic:nvPicPr>
+                  <pic:blipFill>
+                    <a:blip r:embed="rId15">
+                      <a:extLst>
+                        <a:ext uri="{28A0092B-C50C-407E-A947-70E740481C1C}">
+                          <a14:useLocalDpi xmlns:a14="http://schemas.microsoft.com/office/drawing/2010/main" val="0"/>
+                        </a:ext>
+                      </a:extLst>
+                    </a:blip>
+                    <a:srcRect/>
+                    <a:stretch>
+                      <a:fillRect/>
+                    </a:stretch>
+                  </pic:blipFill>
+                  <pic:spPr bwMode="auto">
+                    <a:xfrm>
+                      <a:off x="0" y="0"/>
+                      <a:ext cx="4953000" cy="1685925"/>
+                    </a:xfrm>
+                    <a:prstGeom prst="rect">
+                      <a:avLst/>
+                    </a:prstGeom>
+                    <a:noFill/>
+                    <a:ln>
+                      <a:noFill/>
+                    </a:ln>
+                  </pic:spPr>
+                </pic:pic>
+              </a:graphicData>
+            </a:graphic>
+          </wp:inline>
+        </w:drawing>
+      </w:r>
+    </w:p>
+    <w:p>
+      <w:r>
+        <w:object w:dxaOrig="7571" w:dyaOrig="10409">
+          <v:shape id="_x0000_i1030" type="#_x0000_t75" style="width:378.75pt;height:520.5pt" o:ole="">
+            <v:imagedata r:id="rId16" o:title=""/>
+          </v:shape>
+          <o:OLEObject Type="Embed" ProgID="Visio.Drawing.11" ShapeID="_x0000_i1030" DrawAspect="Content" ObjectID="_1416031328" r:id="rId17"/>
+        </w:object>
+      </w:r>
+    </w:p>
+    <w:p/>
+    <w:p>
+      <w:r>
+        <w:lastRenderedPageBreak/>
+        <w:t>Actualization</w:t>
+      </w:r>
+    </w:p>
+    <w:p>
+      <w:r>
+        <w:object w:dxaOrig="7571" w:dyaOrig="10409">
+          <v:shape id="_x0000_i1031" type="#_x0000_t75" style="width:378.75pt;height:520.5pt" o:ole="">
+            <v:imagedata r:id="rId18" o:title=""/>
+          </v:shape>
+          <o:OLEObject Type="Embed" ProgID="Visio.Drawing.11" ShapeID="_x0000_i1031" DrawAspect="Content" ObjectID="_1416031329" r:id="rId19"/>
+        </w:object>
+      </w:r>
+    </w:p>
+    <w:p/>
+    <w:p>
+      <w:r>
+        <w:rPr>
+          <w:noProof/>
+        </w:rPr>
+        <w:lastRenderedPageBreak/>
+        <w:drawing>
+          <wp:inline distT="0" distB="0" distL="0" distR="0" wp14:anchorId="1E009A0F" wp14:editId="67F95686">
+            <wp:extent cx="5274310" cy="1805719"/>
+            <wp:effectExtent l="0" t="0" r="2540" b="4445"/>
+            <wp:docPr id="3" name="Picture 3"/>
+            <wp:cNvGraphicFramePr>
+              <a:graphicFrameLocks xmlns:a="http://schemas.openxmlformats.org/drawingml/2006/main" noChangeAspect="1"/>
+            </wp:cNvGraphicFramePr>
+            <a:graphic xmlns:a="http://schemas.openxmlformats.org/drawingml/2006/main">
+              <a:graphicData uri="http://schemas.openxmlformats.org/drawingml/2006/picture">
+                <pic:pic xmlns:pic="http://schemas.openxmlformats.org/drawingml/2006/picture">
+                  <pic:nvPicPr>
+                    <pic:cNvPr id="0" name=""/>
+                    <pic:cNvPicPr/>
+                  </pic:nvPicPr>
+                  <pic:blipFill>
+                    <a:blip r:embed="rId20"/>
+                    <a:stretch>
+                      <a:fillRect/>
+                    </a:stretch>
+                  </pic:blipFill>
+                  <pic:spPr>
+                    <a:xfrm>
+                      <a:off x="0" y="0"/>
+                      <a:ext cx="5274310" cy="1805719"/>
+                    </a:xfrm>
+                    <a:prstGeom prst="rect">
+                      <a:avLst/>
+                    </a:prstGeom>
+                  </pic:spPr>
+                </pic:pic>
+              </a:graphicData>
+            </a:graphic>
+          </wp:inline>
+        </w:drawing>
+      </w:r>
+    </w:p>
+    <w:p>
+      <w:pPr>
+        <w:rPr>
+          <w:rFonts w:hint="eastAsia"/>
+        </w:rPr>
+      </w:pPr>
+    </w:p>
+    <w:p>
+      <w:pPr>
+        <w:rPr>
+          <w:rFonts w:hint="eastAsia"/>
+        </w:rPr>
+      </w:pPr>
+    </w:p>
+    <w:p>
+      <w:pPr>
+        <w:rPr>
+          <w:rFonts w:hint="eastAsia"/>
+        </w:rPr>
+      </w:pPr>
+      <w:r>
+        <w:rPr>
+          <w:rFonts w:hint="eastAsia"/>
+        </w:rPr>
+        <w:t>We need to open the changed folder to see whether the name is correct.</w:t>
       </w:r>
       <w:bookmarkStart w:id="0" w:name="_GoBack"/>
       <w:bookmarkEnd w:id="0"/>
@@ -521,6 +675,31 @@
     <w:semiHidden/>
     <w:unhideWhenUsed/>
   </w:style>
+  <w:style w:type="paragraph" w:styleId="BalloonText">
+    <w:name w:val="Balloon Text"/>
+    <w:basedOn w:val="Normal"/>
+    <w:link w:val="BalloonTextChar"/>
+    <w:uiPriority w:val="99"/>
+    <w:semiHidden/>
+    <w:unhideWhenUsed/>
+    <w:rsid w:val="00825D2B"/>
+    <w:rPr>
+      <w:sz w:val="16"/>
+      <w:szCs w:val="16"/>
+    </w:rPr>
+  </w:style>
+  <w:style w:type="character" w:customStyle="1" w:styleId="BalloonTextChar">
+    <w:name w:val="Balloon Text Char"/>
+    <w:basedOn w:val="DefaultParagraphFont"/>
+    <w:link w:val="BalloonText"/>
+    <w:uiPriority w:val="99"/>
+    <w:semiHidden/>
+    <w:rsid w:val="00825D2B"/>
+    <w:rPr>
+      <w:sz w:val="16"/>
+      <w:szCs w:val="16"/>
+    </w:rPr>
+  </w:style>
 </w:styles>
 </file>
 
@@ -711,6 +890,31 @@
     <w:uiPriority w:val="99"/>
     <w:semiHidden/>
     <w:unhideWhenUsed/>
+  </w:style>
+  <w:style w:type="paragraph" w:styleId="BalloonText">
+    <w:name w:val="Balloon Text"/>
+    <w:basedOn w:val="Normal"/>
+    <w:link w:val="BalloonTextChar"/>
+    <w:uiPriority w:val="99"/>
+    <w:semiHidden/>
+    <w:unhideWhenUsed/>
+    <w:rsid w:val="00825D2B"/>
+    <w:rPr>
+      <w:sz w:val="16"/>
+      <w:szCs w:val="16"/>
+    </w:rPr>
+  </w:style>
+  <w:style w:type="character" w:customStyle="1" w:styleId="BalloonTextChar">
+    <w:name w:val="Balloon Text Char"/>
+    <w:basedOn w:val="DefaultParagraphFont"/>
+    <w:link w:val="BalloonText"/>
+    <w:uiPriority w:val="99"/>
+    <w:semiHidden/>
+    <w:rsid w:val="00825D2B"/>
+    <w:rPr>
+      <w:sz w:val="16"/>
+      <w:szCs w:val="16"/>
+    </w:rPr>
   </w:style>
 </w:styles>
 </file>

</xml_diff>